<commit_message>
Added stage 02 files
Signed-off-by: Mukhammed-Abu-Suveilim <mohammedswelem13@gmail.com>
</commit_message>
<xml_diff>
--- a/Project_personal/stage 02/report/report.docx
+++ b/Project_personal/stage 02/report/report.docx
@@ -7,65 +7,53 @@
         <w:pStyle w:val="Title"/>
       </w:pPr>
       <w:r>
-        <w:t xml:space="preserve">Шаблон</w:t>
+        <w:t xml:space="preserve">Установка</w:t>
       </w:r>
       <w:r>
         <w:t xml:space="preserve"> </w:t>
       </w:r>
       <w:r>
-        <w:t xml:space="preserve">отчёта</w:t>
+        <w:t xml:space="preserve">DVWA</w:t>
+      </w:r>
+    </w:p>
+    <w:p>
+      <w:pPr>
+        <w:pStyle w:val="Subtitle"/>
+      </w:pPr>
+      <w:r>
+        <w:t xml:space="preserve">Этап</w:t>
       </w:r>
       <w:r>
         <w:t xml:space="preserve"> </w:t>
       </w:r>
       <w:r>
-        <w:t xml:space="preserve">по</w:t>
+        <w:t xml:space="preserve">2</w:t>
+      </w:r>
+    </w:p>
+    <w:p>
+      <w:pPr>
+        <w:pStyle w:val="Author"/>
+      </w:pPr>
+      <w:r>
+        <w:t xml:space="preserve">Абу</w:t>
       </w:r>
       <w:r>
         <w:t xml:space="preserve"> </w:t>
       </w:r>
       <w:r>
-        <w:t xml:space="preserve">лабораторной</w:t>
+        <w:t xml:space="preserve">Сувейлим</w:t>
       </w:r>
       <w:r>
         <w:t xml:space="preserve"> </w:t>
       </w:r>
       <w:r>
-        <w:t xml:space="preserve">работе</w:t>
-      </w:r>
-    </w:p>
-    <w:p>
-      <w:pPr>
-        <w:pStyle w:val="Subtitle"/>
-      </w:pPr>
-      <w:r>
-        <w:t xml:space="preserve">Простейший</w:t>
+        <w:t xml:space="preserve">Мухаммед</w:t>
       </w:r>
       <w:r>
         <w:t xml:space="preserve"> </w:t>
       </w:r>
       <w:r>
-        <w:t xml:space="preserve">вариант</w:t>
-      </w:r>
-    </w:p>
-    <w:p>
-      <w:pPr>
-        <w:pStyle w:val="Author"/>
-      </w:pPr>
-      <w:r>
-        <w:t xml:space="preserve">Дмитрий</w:t>
-      </w:r>
-      <w:r>
-        <w:t xml:space="preserve"> </w:t>
-      </w:r>
-      <w:r>
-        <w:t xml:space="preserve">Сергеевич</w:t>
-      </w:r>
-      <w:r>
-        <w:t xml:space="preserve"> </w:t>
-      </w:r>
-      <w:r>
-        <w:t xml:space="preserve">Кулябов</w:t>
+        <w:t xml:space="preserve">Мунифович</w:t>
       </w:r>
     </w:p>
     <w:sdt>
@@ -117,45 +105,16 @@
         <w:pStyle w:val="FirstParagraph"/>
       </w:pPr>
       <w:r>
-        <w:t xml:space="preserve">Здесь приводится формулировка цели лабораторной работы. Формулировки</w:t>
+        <w:t xml:space="preserve">Научиться как загрузить и установить DVWA на Kali Linux</w:t>
       </w:r>
       <w:r>
         <w:t xml:space="preserve"> </w:t>
       </w:r>
       <w:r>
-        <w:t xml:space="preserve">цели для каждой лабораторной работы приведены в методических</w:t>
-      </w:r>
-      <w:r>
-        <w:t xml:space="preserve"> </w:t>
-      </w:r>
-      <w:r>
-        <w:t xml:space="preserve">указаниях.</w:t>
-      </w:r>
-    </w:p>
-    <w:p>
-      <w:pPr>
-        <w:pStyle w:val="BodyText"/>
-      </w:pPr>
-      <w:r>
-        <w:t xml:space="preserve">Цель данного шаблона — максимально упростить подготовку отчётов по</w:t>
-      </w:r>
-      <w:r>
-        <w:t xml:space="preserve"> </w:t>
-      </w:r>
-      <w:r>
-        <w:t xml:space="preserve">лабораторным работам. Модифицируя данный шаблон, студенты смогут без</w:t>
-      </w:r>
-      <w:r>
-        <w:t xml:space="preserve"> </w:t>
-      </w:r>
-      <w:r>
-        <w:t xml:space="preserve">труда подготовить отчёт по лабораторным работам, а также познакомиться</w:t>
-      </w:r>
-      <w:r>
-        <w:t xml:space="preserve"> </w:t>
-      </w:r>
-      <w:r>
-        <w:t xml:space="preserve">с основными возможностями разметки Markdown.</w:t>
+        <w:t xml:space="preserve">[1]</w:t>
+      </w:r>
+      <w:r>
+        <w:t xml:space="preserve">.</w:t>
       </w:r>
     </w:p>
     <w:bookmarkEnd w:id="20"/>
@@ -182,17 +141,11 @@
         <w:pStyle w:val="FirstParagraph"/>
       </w:pPr>
       <w:r>
-        <w:t xml:space="preserve">Здесь приводится описание задания в соответствии с рекомендациями</w:t>
-      </w:r>
-      <w:r>
-        <w:t xml:space="preserve"> </w:t>
-      </w:r>
-      <w:r>
-        <w:t xml:space="preserve">методического пособия и выданным вариантом.</w:t>
+        <w:t xml:space="preserve">Установить DVWA в гостевую систему к Kali Linux.</w:t>
       </w:r>
     </w:p>
     <w:bookmarkEnd w:id="21"/>
-    <w:bookmarkStart w:id="23" w:name="теоретическое-введение"/>
+    <w:bookmarkStart w:id="22" w:name="теоретическое-введение"/>
     <w:p>
       <w:pPr>
         <w:pStyle w:val="Heading1"/>
@@ -215,7 +168,7 @@
         <w:pStyle w:val="FirstParagraph"/>
       </w:pPr>
       <w:r>
-        <w:t xml:space="preserve">Здесь описываются теоретические аспекты, связанные с выполнением работы.</w:t>
+        <w:t xml:space="preserve">Damn Vulnerable Web Application (DVWA) – это веб-приложение PHP / MySQL, которое чертовски уязвимо.</w:t>
       </w:r>
     </w:p>
     <w:p>
@@ -223,322 +176,17 @@
         <w:pStyle w:val="BodyText"/>
       </w:pPr>
       <w:r>
-        <w:t xml:space="preserve">Например, в табл. 1 приведено краткое описание стандартных каталогов Unix.</w:t>
-      </w:r>
-    </w:p>
-    <w:bookmarkStart w:id="22" w:name="tbl:std-dir"/>
-    <w:p>
-      <w:pPr>
-        <w:pStyle w:val="TableCaption"/>
-      </w:pPr>
-      <w:r>
-        <w:t xml:space="preserve">Таблица 1: Описание некоторых каталогов файловой системы GNU Linux</w:t>
-      </w:r>
-    </w:p>
-    <w:tbl>
-      <w:tblPr>
-        <w:tblStyle w:val="Table"/>
-        <w:tblW w:type="pct" w:w="5000"/>
-        <w:jc w:val="left"/>
-        <w:tblLayout w:type="fixed"/>
-        <w:tblLook w:firstRow="1" w:lastRow="0" w:firstColumn="0" w:lastColumn="0" w:noHBand="0" w:noVBand="0" w:val="0020"/>
-        <w:tblCaption w:val="Таблица 1: Описание некоторых каталогов файловой системы GNU Linux"/>
-      </w:tblPr>
-      <w:tblGrid>
-        <w:gridCol w:w="803"/>
-        <w:gridCol w:w="7116"/>
-      </w:tblGrid>
-      <w:tr>
-        <w:trPr>
-          <w:tblHeader w:val="on"/>
-        </w:trPr>
-        <w:tc>
-          <w:tcPr/>
-          <w:p>
-            <w:pPr>
-              <w:pStyle w:val="Compact"/>
-              <w:jc w:val="left"/>
-            </w:pPr>
-            <w:r>
-              <w:t xml:space="preserve">Имя каталога</w:t>
-            </w:r>
-          </w:p>
-        </w:tc>
-        <w:tc>
-          <w:tcPr/>
-          <w:p>
-            <w:pPr>
-              <w:pStyle w:val="Compact"/>
-              <w:jc w:val="left"/>
-            </w:pPr>
-            <w:r>
-              <w:t xml:space="preserve">Описание каталога</w:t>
-            </w:r>
-          </w:p>
-        </w:tc>
-      </w:tr>
-      <w:tr>
-        <w:tc>
-          <w:tcPr/>
-          <w:p>
-            <w:pPr>
-              <w:pStyle w:val="Compact"/>
-              <w:jc w:val="left"/>
-            </w:pPr>
-            <w:r>
-              <w:rPr>
-                <w:rStyle w:val="VerbatimChar"/>
-              </w:rPr>
-              <w:t xml:space="preserve">/</w:t>
-            </w:r>
-          </w:p>
-        </w:tc>
-        <w:tc>
-          <w:tcPr/>
-          <w:p>
-            <w:pPr>
-              <w:pStyle w:val="Compact"/>
-              <w:jc w:val="left"/>
-            </w:pPr>
-            <w:r>
-              <w:t xml:space="preserve">Корневая директория, содержащая всю файловую</w:t>
-            </w:r>
-          </w:p>
-        </w:tc>
-      </w:tr>
-      <w:tr>
-        <w:tc>
-          <w:tcPr/>
-          <w:p>
-            <w:pPr>
-              <w:pStyle w:val="Compact"/>
-              <w:jc w:val="left"/>
-            </w:pPr>
-            <w:r>
-              <w:rPr>
-                <w:rStyle w:val="VerbatimChar"/>
-              </w:rPr>
-              <w:t xml:space="preserve">/bin</w:t>
-            </w:r>
-          </w:p>
-        </w:tc>
-        <w:tc>
-          <w:tcPr/>
-          <w:p>
-            <w:pPr>
-              <w:pStyle w:val="Compact"/>
-              <w:jc w:val="left"/>
-            </w:pPr>
-            <w:r>
-              <w:t xml:space="preserve">Основные системные утилиты, необходимые как в однопользовательском режиме, так и при обычной работе всем пользователям</w:t>
-            </w:r>
-          </w:p>
-        </w:tc>
-      </w:tr>
-      <w:tr>
-        <w:tc>
-          <w:tcPr/>
-          <w:p>
-            <w:pPr>
-              <w:pStyle w:val="Compact"/>
-              <w:jc w:val="left"/>
-            </w:pPr>
-            <w:r>
-              <w:rPr>
-                <w:rStyle w:val="VerbatimChar"/>
-              </w:rPr>
-              <w:t xml:space="preserve">/etc</w:t>
-            </w:r>
-          </w:p>
-        </w:tc>
-        <w:tc>
-          <w:tcPr/>
-          <w:p>
-            <w:pPr>
-              <w:pStyle w:val="Compact"/>
-              <w:jc w:val="left"/>
-            </w:pPr>
-            <w:r>
-              <w:t xml:space="preserve">Общесистемные конфигурационные файлы и файлы конфигурации установленных программ</w:t>
-            </w:r>
-          </w:p>
-        </w:tc>
-      </w:tr>
-      <w:tr>
-        <w:tc>
-          <w:tcPr/>
-          <w:p>
-            <w:pPr>
-              <w:pStyle w:val="Compact"/>
-              <w:jc w:val="left"/>
-            </w:pPr>
-            <w:r>
-              <w:rPr>
-                <w:rStyle w:val="VerbatimChar"/>
-              </w:rPr>
-              <w:t xml:space="preserve">/home</w:t>
-            </w:r>
-          </w:p>
-        </w:tc>
-        <w:tc>
-          <w:tcPr/>
-          <w:p>
-            <w:pPr>
-              <w:pStyle w:val="Compact"/>
-              <w:jc w:val="left"/>
-            </w:pPr>
-            <w:r>
-              <w:t xml:space="preserve">Содержит домашние директории пользователей, которые, в свою очередь, содержат персональные настройки и данные пользователя</w:t>
-            </w:r>
-          </w:p>
-        </w:tc>
-      </w:tr>
-      <w:tr>
-        <w:tc>
-          <w:tcPr/>
-          <w:p>
-            <w:pPr>
-              <w:pStyle w:val="Compact"/>
-              <w:jc w:val="left"/>
-            </w:pPr>
-            <w:r>
-              <w:rPr>
-                <w:rStyle w:val="VerbatimChar"/>
-              </w:rPr>
-              <w:t xml:space="preserve">/media</w:t>
-            </w:r>
-          </w:p>
-        </w:tc>
-        <w:tc>
-          <w:tcPr/>
-          <w:p>
-            <w:pPr>
-              <w:pStyle w:val="Compact"/>
-              <w:jc w:val="left"/>
-            </w:pPr>
-            <w:r>
-              <w:t xml:space="preserve">Точки монтирования для сменных носителей</w:t>
-            </w:r>
-          </w:p>
-        </w:tc>
-      </w:tr>
-      <w:tr>
-        <w:tc>
-          <w:tcPr/>
-          <w:p>
-            <w:pPr>
-              <w:pStyle w:val="Compact"/>
-              <w:jc w:val="left"/>
-            </w:pPr>
-            <w:r>
-              <w:rPr>
-                <w:rStyle w:val="VerbatimChar"/>
-              </w:rPr>
-              <w:t xml:space="preserve">/root</w:t>
-            </w:r>
-          </w:p>
-        </w:tc>
-        <w:tc>
-          <w:tcPr/>
-          <w:p>
-            <w:pPr>
-              <w:pStyle w:val="Compact"/>
-              <w:jc w:val="left"/>
-            </w:pPr>
-            <w:r>
-              <w:t xml:space="preserve">Домашняя директория пользователя</w:t>
-            </w:r>
-            <w:r>
-              <w:t xml:space="preserve"> </w:t>
-            </w:r>
-            <w:r>
-              <w:rPr>
-                <w:rStyle w:val="VerbatimChar"/>
-              </w:rPr>
-              <w:t xml:space="preserve">root</w:t>
-            </w:r>
-          </w:p>
-        </w:tc>
-      </w:tr>
-      <w:tr>
-        <w:tc>
-          <w:tcPr/>
-          <w:p>
-            <w:pPr>
-              <w:pStyle w:val="Compact"/>
-              <w:jc w:val="left"/>
-            </w:pPr>
-            <w:r>
-              <w:rPr>
-                <w:rStyle w:val="VerbatimChar"/>
-              </w:rPr>
-              <w:t xml:space="preserve">/tmp</w:t>
-            </w:r>
-          </w:p>
-        </w:tc>
-        <w:tc>
-          <w:tcPr/>
-          <w:p>
-            <w:pPr>
-              <w:pStyle w:val="Compact"/>
-              <w:jc w:val="left"/>
-            </w:pPr>
-            <w:r>
-              <w:t xml:space="preserve">Временные файлы</w:t>
-            </w:r>
-          </w:p>
-        </w:tc>
-      </w:tr>
-      <w:tr>
-        <w:tc>
-          <w:tcPr/>
-          <w:p>
-            <w:pPr>
-              <w:pStyle w:val="Compact"/>
-              <w:jc w:val="left"/>
-            </w:pPr>
-            <w:r>
-              <w:rPr>
-                <w:rStyle w:val="VerbatimChar"/>
-              </w:rPr>
-              <w:t xml:space="preserve">/usr</w:t>
-            </w:r>
-          </w:p>
-        </w:tc>
-        <w:tc>
-          <w:tcPr/>
-          <w:p>
-            <w:pPr>
-              <w:pStyle w:val="Compact"/>
-              <w:jc w:val="left"/>
-            </w:pPr>
-            <w:r>
-              <w:t xml:space="preserve">Вторичная иерархия для данных пользователя</w:t>
-            </w:r>
-          </w:p>
-        </w:tc>
-      </w:tr>
-    </w:tbl>
+        <w:t xml:space="preserve">Его основная цель – помочь специалистам по безопасности проверить свои навыки и инструменты в правовой среде, помочь веб-разработчикам лучше понять процессы обеспечения безопасности веб-приложений и помочь студентам и преподавателям узнать о безопасности веб-приложений в контролируемой среде.</w:t>
+      </w:r>
+      <w:r>
+        <w:t xml:space="preserve"> </w:t>
+      </w:r>
+      <w:r>
+        <w:t xml:space="preserve">[2]</w:t>
+      </w:r>
+    </w:p>
     <w:bookmarkEnd w:id="22"/>
-    <w:p>
-      <w:pPr>
-        <w:pStyle w:val="BodyText"/>
-      </w:pPr>
-      <w:r>
-        <w:t xml:space="preserve">Более подробно про Unix см. в</w:t>
-      </w:r>
-      <w:r>
-        <w:t xml:space="preserve"> </w:t>
-      </w:r>
-      <w:r>
-        <w:t xml:space="preserve">[1–4]</w:t>
-      </w:r>
-      <w:r>
-        <w:t xml:space="preserve">.</w:t>
-      </w:r>
-    </w:p>
-    <w:bookmarkEnd w:id="23"/>
-    <w:bookmarkStart w:id="27" w:name="выполнение-лабораторной-работы"/>
+    <w:bookmarkStart w:id="59" w:name="выполнение-лабораторной-работы"/>
     <w:p>
       <w:pPr>
         <w:pStyle w:val="Heading1"/>
@@ -561,7 +209,7 @@
         <w:pStyle w:val="FirstParagraph"/>
       </w:pPr>
       <w:r>
-        <w:t xml:space="preserve">Описываются проведённые действия, в качестве иллюстрации даётся ссылка на иллюстрацию (рис. 1).</w:t>
+        <w:t xml:space="preserve">Для начала скачаем последнюю версию из репозитория командой (рис. 1):</w:t>
       </w:r>
     </w:p>
     <w:p>
@@ -571,20 +219,20 @@
       <w:r>
         <w:drawing>
           <wp:inline>
-            <wp:extent cx="3733800" cy="2800350"/>
+            <wp:extent cx="3733800" cy="944764"/>
             <wp:effectExtent b="0" l="0" r="0" t="0"/>
-            <wp:docPr descr="Название рисунка" title="fig:" id="25" name="Picture"/>
+            <wp:docPr descr="Git Clone" title="fig:" id="24" name="Picture"/>
             <a:graphic>
               <a:graphicData uri="http://schemas.openxmlformats.org/drawingml/2006/picture">
                 <pic:pic>
                   <pic:nvPicPr>
-                    <pic:cNvPr descr="image/placeimg_800_600_tech.jpg" id="26" name="Picture"/>
+                    <pic:cNvPr descr="image/screenshot-01.jpg" id="25" name="Picture"/>
                     <pic:cNvPicPr>
                       <a:picLocks noChangeArrowheads="1" noChangeAspect="1"/>
                     </pic:cNvPicPr>
                   </pic:nvPicPr>
                   <pic:blipFill>
-                    <a:blip r:embed="rId24"/>
+                    <a:blip r:embed="rId23"/>
                     <a:stretch>
                       <a:fillRect/>
                     </a:stretch>
@@ -592,7 +240,7 @@
                   <pic:spPr bwMode="auto">
                     <a:xfrm>
                       <a:off x="0" y="0"/>
-                      <a:ext cx="3733800" cy="2800350"/>
+                      <a:ext cx="3733800" cy="944764"/>
                     </a:xfrm>
                     <a:prstGeom prst="rect">
                       <a:avLst/>
@@ -616,11 +264,696 @@
         <w:pStyle w:val="ImageCaption"/>
       </w:pPr>
       <w:r>
-        <w:t xml:space="preserve">Рис. 1: Название рисунка</w:t>
-      </w:r>
-    </w:p>
-    <w:bookmarkEnd w:id="27"/>
-    <w:bookmarkStart w:id="28" w:name="выводы"/>
+        <w:t xml:space="preserve">Рис. 1: Git Clone</w:t>
+      </w:r>
+    </w:p>
+    <w:p>
+      <w:pPr>
+        <w:pStyle w:val="BodyText"/>
+      </w:pPr>
+      <w:r>
+        <w:t xml:space="preserve">Далее переместимся в директорию /var/www/html (рис. 2):</w:t>
+      </w:r>
+    </w:p>
+    <w:p>
+      <w:pPr>
+        <w:pStyle w:val="CaptionedFigure"/>
+      </w:pPr>
+      <w:r>
+        <w:drawing>
+          <wp:inline>
+            <wp:extent cx="2682240" cy="1280160"/>
+            <wp:effectExtent b="0" l="0" r="0" t="0"/>
+            <wp:docPr descr="Директория html" title="fig:" id="27" name="Picture"/>
+            <a:graphic>
+              <a:graphicData uri="http://schemas.openxmlformats.org/drawingml/2006/picture">
+                <pic:pic>
+                  <pic:nvPicPr>
+                    <pic:cNvPr descr="image/screenshot-02.jpg" id="28" name="Picture"/>
+                    <pic:cNvPicPr>
+                      <a:picLocks noChangeArrowheads="1" noChangeAspect="1"/>
+                    </pic:cNvPicPr>
+                  </pic:nvPicPr>
+                  <pic:blipFill>
+                    <a:blip r:embed="rId26"/>
+                    <a:stretch>
+                      <a:fillRect/>
+                    </a:stretch>
+                  </pic:blipFill>
+                  <pic:spPr bwMode="auto">
+                    <a:xfrm>
+                      <a:off x="0" y="0"/>
+                      <a:ext cx="2682240" cy="1280160"/>
+                    </a:xfrm>
+                    <a:prstGeom prst="rect">
+                      <a:avLst/>
+                    </a:prstGeom>
+                    <a:noFill/>
+                    <a:ln w="9525">
+                      <a:noFill/>
+                      <a:headEnd/>
+                      <a:tailEnd/>
+                    </a:ln>
+                  </pic:spPr>
+                </pic:pic>
+              </a:graphicData>
+            </a:graphic>
+          </wp:inline>
+        </w:drawing>
+      </w:r>
+    </w:p>
+    <w:p>
+      <w:pPr>
+        <w:pStyle w:val="ImageCaption"/>
+      </w:pPr>
+      <w:r>
+        <w:t xml:space="preserve">Рис. 2: Директория html</w:t>
+      </w:r>
+    </w:p>
+    <w:p>
+      <w:pPr>
+        <w:pStyle w:val="BodyText"/>
+      </w:pPr>
+      <w:r>
+        <w:t xml:space="preserve">Если попрубовть войти в localhost, получаем ошибку, так как не устнановлен сервер (рис. 3):</w:t>
+      </w:r>
+    </w:p>
+    <w:p>
+      <w:pPr>
+        <w:pStyle w:val="CaptionedFigure"/>
+      </w:pPr>
+      <w:r>
+        <w:drawing>
+          <wp:inline>
+            <wp:extent cx="3733800" cy="2490763"/>
+            <wp:effectExtent b="0" l="0" r="0" t="0"/>
+            <wp:docPr descr="Ошибка Unable to connect to localhost" title="fig:" id="30" name="Picture"/>
+            <a:graphic>
+              <a:graphicData uri="http://schemas.openxmlformats.org/drawingml/2006/picture">
+                <pic:pic>
+                  <pic:nvPicPr>
+                    <pic:cNvPr descr="image/screenshot-03.jpg" id="31" name="Picture"/>
+                    <pic:cNvPicPr>
+                      <a:picLocks noChangeArrowheads="1" noChangeAspect="1"/>
+                    </pic:cNvPicPr>
+                  </pic:nvPicPr>
+                  <pic:blipFill>
+                    <a:blip r:embed="rId29"/>
+                    <a:stretch>
+                      <a:fillRect/>
+                    </a:stretch>
+                  </pic:blipFill>
+                  <pic:spPr bwMode="auto">
+                    <a:xfrm>
+                      <a:off x="0" y="0"/>
+                      <a:ext cx="3733800" cy="2490763"/>
+                    </a:xfrm>
+                    <a:prstGeom prst="rect">
+                      <a:avLst/>
+                    </a:prstGeom>
+                    <a:noFill/>
+                    <a:ln w="9525">
+                      <a:noFill/>
+                      <a:headEnd/>
+                      <a:tailEnd/>
+                    </a:ln>
+                  </pic:spPr>
+                </pic:pic>
+              </a:graphicData>
+            </a:graphic>
+          </wp:inline>
+        </w:drawing>
+      </w:r>
+    </w:p>
+    <w:p>
+      <w:pPr>
+        <w:pStyle w:val="ImageCaption"/>
+      </w:pPr>
+      <w:r>
+        <w:t xml:space="preserve">Рис. 3: Ошибка Unable to connect to localhost</w:t>
+      </w:r>
+    </w:p>
+    <w:p>
+      <w:pPr>
+        <w:pStyle w:val="BodyText"/>
+      </w:pPr>
+      <w:r>
+        <w:t xml:space="preserve">Чтобы решить эту проблему нужно запустить сервер apache2 (рис. 4; 5):</w:t>
+      </w:r>
+    </w:p>
+    <w:p>
+      <w:pPr>
+        <w:pStyle w:val="CaptionedFigure"/>
+      </w:pPr>
+      <w:r>
+        <w:drawing>
+          <wp:inline>
+            <wp:extent cx="2110740" cy="365760"/>
+            <wp:effectExtent b="0" l="0" r="0" t="0"/>
+            <wp:docPr descr="Сервер apache2" title="fig:" id="33" name="Picture"/>
+            <a:graphic>
+              <a:graphicData uri="http://schemas.openxmlformats.org/drawingml/2006/picture">
+                <pic:pic>
+                  <pic:nvPicPr>
+                    <pic:cNvPr descr="image/screenshot-04.jpg" id="34" name="Picture"/>
+                    <pic:cNvPicPr>
+                      <a:picLocks noChangeArrowheads="1" noChangeAspect="1"/>
+                    </pic:cNvPicPr>
+                  </pic:nvPicPr>
+                  <pic:blipFill>
+                    <a:blip r:embed="rId32"/>
+                    <a:stretch>
+                      <a:fillRect/>
+                    </a:stretch>
+                  </pic:blipFill>
+                  <pic:spPr bwMode="auto">
+                    <a:xfrm>
+                      <a:off x="0" y="0"/>
+                      <a:ext cx="2110740" cy="365760"/>
+                    </a:xfrm>
+                    <a:prstGeom prst="rect">
+                      <a:avLst/>
+                    </a:prstGeom>
+                    <a:noFill/>
+                    <a:ln w="9525">
+                      <a:noFill/>
+                      <a:headEnd/>
+                      <a:tailEnd/>
+                    </a:ln>
+                  </pic:spPr>
+                </pic:pic>
+              </a:graphicData>
+            </a:graphic>
+          </wp:inline>
+        </w:drawing>
+      </w:r>
+    </w:p>
+    <w:p>
+      <w:pPr>
+        <w:pStyle w:val="ImageCaption"/>
+      </w:pPr>
+      <w:r>
+        <w:t xml:space="preserve">Рис. 4: Сервер apache2</w:t>
+      </w:r>
+    </w:p>
+    <w:p>
+      <w:pPr>
+        <w:pStyle w:val="CaptionedFigure"/>
+      </w:pPr>
+      <w:r>
+        <w:drawing>
+          <wp:inline>
+            <wp:extent cx="3733800" cy="2508057"/>
+            <wp:effectExtent b="0" l="0" r="0" t="0"/>
+            <wp:docPr descr="Главная страница Apache2" title="fig:" id="36" name="Picture"/>
+            <a:graphic>
+              <a:graphicData uri="http://schemas.openxmlformats.org/drawingml/2006/picture">
+                <pic:pic>
+                  <pic:nvPicPr>
+                    <pic:cNvPr descr="image/screenshot-05.jpg" id="37" name="Picture"/>
+                    <pic:cNvPicPr>
+                      <a:picLocks noChangeArrowheads="1" noChangeAspect="1"/>
+                    </pic:cNvPicPr>
+                  </pic:nvPicPr>
+                  <pic:blipFill>
+                    <a:blip r:embed="rId35"/>
+                    <a:stretch>
+                      <a:fillRect/>
+                    </a:stretch>
+                  </pic:blipFill>
+                  <pic:spPr bwMode="auto">
+                    <a:xfrm>
+                      <a:off x="0" y="0"/>
+                      <a:ext cx="3733800" cy="2508057"/>
+                    </a:xfrm>
+                    <a:prstGeom prst="rect">
+                      <a:avLst/>
+                    </a:prstGeom>
+                    <a:noFill/>
+                    <a:ln w="9525">
+                      <a:noFill/>
+                      <a:headEnd/>
+                      <a:tailEnd/>
+                    </a:ln>
+                  </pic:spPr>
+                </pic:pic>
+              </a:graphicData>
+            </a:graphic>
+          </wp:inline>
+        </w:drawing>
+      </w:r>
+    </w:p>
+    <w:p>
+      <w:pPr>
+        <w:pStyle w:val="ImageCaption"/>
+      </w:pPr>
+      <w:r>
+        <w:t xml:space="preserve">Рис. 5: Главная страница Apache2</w:t>
+      </w:r>
+    </w:p>
+    <w:p>
+      <w:pPr>
+        <w:pStyle w:val="BodyText"/>
+      </w:pPr>
+      <w:r>
+        <w:t xml:space="preserve">Также если попрубовть войти в localhost/DVWA не получиться (рис. 6):</w:t>
+      </w:r>
+    </w:p>
+    <w:p>
+      <w:pPr>
+        <w:pStyle w:val="CaptionedFigure"/>
+      </w:pPr>
+      <w:r>
+        <w:drawing>
+          <wp:inline>
+            <wp:extent cx="3733800" cy="846889"/>
+            <wp:effectExtent b="0" l="0" r="0" t="0"/>
+            <wp:docPr descr="Ошибка config file not found" title="fig:" id="39" name="Picture"/>
+            <a:graphic>
+              <a:graphicData uri="http://schemas.openxmlformats.org/drawingml/2006/picture">
+                <pic:pic>
+                  <pic:nvPicPr>
+                    <pic:cNvPr descr="image/screenshot-06.jpg" id="40" name="Picture"/>
+                    <pic:cNvPicPr>
+                      <a:picLocks noChangeArrowheads="1" noChangeAspect="1"/>
+                    </pic:cNvPicPr>
+                  </pic:nvPicPr>
+                  <pic:blipFill>
+                    <a:blip r:embed="rId38"/>
+                    <a:stretch>
+                      <a:fillRect/>
+                    </a:stretch>
+                  </pic:blipFill>
+                  <pic:spPr bwMode="auto">
+                    <a:xfrm>
+                      <a:off x="0" y="0"/>
+                      <a:ext cx="3733800" cy="846889"/>
+                    </a:xfrm>
+                    <a:prstGeom prst="rect">
+                      <a:avLst/>
+                    </a:prstGeom>
+                    <a:noFill/>
+                    <a:ln w="9525">
+                      <a:noFill/>
+                      <a:headEnd/>
+                      <a:tailEnd/>
+                    </a:ln>
+                  </pic:spPr>
+                </pic:pic>
+              </a:graphicData>
+            </a:graphic>
+          </wp:inline>
+        </w:drawing>
+      </w:r>
+    </w:p>
+    <w:p>
+      <w:pPr>
+        <w:pStyle w:val="ImageCaption"/>
+      </w:pPr>
+      <w:r>
+        <w:t xml:space="preserve">Рис. 6: Ошибка config file not found</w:t>
+      </w:r>
+    </w:p>
+    <w:p>
+      <w:pPr>
+        <w:pStyle w:val="BodyText"/>
+      </w:pPr>
+      <w:r>
+        <w:t xml:space="preserve">Аналогичено, чтобы решить эту проблему мы переместимся в директорию DVMA (рис. 7)</w:t>
+      </w:r>
+    </w:p>
+    <w:p>
+      <w:pPr>
+        <w:pStyle w:val="CaptionedFigure"/>
+      </w:pPr>
+      <w:r>
+        <w:drawing>
+          <wp:inline>
+            <wp:extent cx="3733800" cy="1994484"/>
+            <wp:effectExtent b="0" l="0" r="0" t="0"/>
+            <wp:docPr descr="Директория DVWA и файл Config" title="fig:" id="42" name="Picture"/>
+            <a:graphic>
+              <a:graphicData uri="http://schemas.openxmlformats.org/drawingml/2006/picture">
+                <pic:pic>
+                  <pic:nvPicPr>
+                    <pic:cNvPr descr="image/screenshot-07.jpg" id="43" name="Picture"/>
+                    <pic:cNvPicPr>
+                      <a:picLocks noChangeArrowheads="1" noChangeAspect="1"/>
+                    </pic:cNvPicPr>
+                  </pic:nvPicPr>
+                  <pic:blipFill>
+                    <a:blip r:embed="rId41"/>
+                    <a:stretch>
+                      <a:fillRect/>
+                    </a:stretch>
+                  </pic:blipFill>
+                  <pic:spPr bwMode="auto">
+                    <a:xfrm>
+                      <a:off x="0" y="0"/>
+                      <a:ext cx="3733800" cy="1994484"/>
+                    </a:xfrm>
+                    <a:prstGeom prst="rect">
+                      <a:avLst/>
+                    </a:prstGeom>
+                    <a:noFill/>
+                    <a:ln w="9525">
+                      <a:noFill/>
+                      <a:headEnd/>
+                      <a:tailEnd/>
+                    </a:ln>
+                  </pic:spPr>
+                </pic:pic>
+              </a:graphicData>
+            </a:graphic>
+          </wp:inline>
+        </w:drawing>
+      </w:r>
+    </w:p>
+    <w:p>
+      <w:pPr>
+        <w:pStyle w:val="ImageCaption"/>
+      </w:pPr>
+      <w:r>
+        <w:t xml:space="preserve">Рис. 7: Директория DVWA и файл Config</w:t>
+      </w:r>
+    </w:p>
+    <w:p>
+      <w:pPr>
+        <w:pStyle w:val="BodyText"/>
+      </w:pPr>
+      <w:r>
+        <w:t xml:space="preserve">DVWA поставляется с фиктивной копией своего конфигурационного (config) файла, который нам нужно будет скопировать в директорие, а затем внести соответствующие изменения. В Linux это можно сделать как показно на (рис. 7).</w:t>
+      </w:r>
+    </w:p>
+    <w:p>
+      <w:pPr>
+        <w:pStyle w:val="BodyText"/>
+      </w:pPr>
+      <w:r>
+        <w:t xml:space="preserve">Теперь можно открыть страницу нвстройки localhost/DVWA/setup.php (рис. 8):</w:t>
+      </w:r>
+    </w:p>
+    <w:p>
+      <w:pPr>
+        <w:pStyle w:val="CaptionedFigure"/>
+      </w:pPr>
+      <w:r>
+        <w:drawing>
+          <wp:inline>
+            <wp:extent cx="3733800" cy="2625917"/>
+            <wp:effectExtent b="0" l="0" r="0" t="0"/>
+            <wp:docPr descr="Cтраница нвстройки" title="fig:" id="45" name="Picture"/>
+            <a:graphic>
+              <a:graphicData uri="http://schemas.openxmlformats.org/drawingml/2006/picture">
+                <pic:pic>
+                  <pic:nvPicPr>
+                    <pic:cNvPr descr="image/screenshot-10.jpg" id="46" name="Picture"/>
+                    <pic:cNvPicPr>
+                      <a:picLocks noChangeArrowheads="1" noChangeAspect="1"/>
+                    </pic:cNvPicPr>
+                  </pic:nvPicPr>
+                  <pic:blipFill>
+                    <a:blip r:embed="rId44"/>
+                    <a:stretch>
+                      <a:fillRect/>
+                    </a:stretch>
+                  </pic:blipFill>
+                  <pic:spPr bwMode="auto">
+                    <a:xfrm>
+                      <a:off x="0" y="0"/>
+                      <a:ext cx="3733800" cy="2625917"/>
+                    </a:xfrm>
+                    <a:prstGeom prst="rect">
+                      <a:avLst/>
+                    </a:prstGeom>
+                    <a:noFill/>
+                    <a:ln w="9525">
+                      <a:noFill/>
+                      <a:headEnd/>
+                      <a:tailEnd/>
+                    </a:ln>
+                  </pic:spPr>
+                </pic:pic>
+              </a:graphicData>
+            </a:graphic>
+          </wp:inline>
+        </w:drawing>
+      </w:r>
+    </w:p>
+    <w:p>
+      <w:pPr>
+        <w:pStyle w:val="ImageCaption"/>
+      </w:pPr>
+      <w:r>
+        <w:t xml:space="preserve">Рис. 8: Cтраница нвстройки</w:t>
+      </w:r>
+    </w:p>
+    <w:p>
+      <w:pPr>
+        <w:pStyle w:val="BodyText"/>
+      </w:pPr>
+      <w:r>
+        <w:t xml:space="preserve">Осталось настроить базу данных (рис. 9):</w:t>
+      </w:r>
+    </w:p>
+    <w:p>
+      <w:pPr>
+        <w:pStyle w:val="CaptionedFigure"/>
+      </w:pPr>
+      <w:r>
+        <w:drawing>
+          <wp:inline>
+            <wp:extent cx="3733800" cy="1618850"/>
+            <wp:effectExtent b="0" l="0" r="0" t="0"/>
+            <wp:docPr descr="Настройка базы данных" title="fig:" id="48" name="Picture"/>
+            <a:graphic>
+              <a:graphicData uri="http://schemas.openxmlformats.org/drawingml/2006/picture">
+                <pic:pic>
+                  <pic:nvPicPr>
+                    <pic:cNvPr descr="image/screenshot-16.jpg" id="49" name="Picture"/>
+                    <pic:cNvPicPr>
+                      <a:picLocks noChangeArrowheads="1" noChangeAspect="1"/>
+                    </pic:cNvPicPr>
+                  </pic:nvPicPr>
+                  <pic:blipFill>
+                    <a:blip r:embed="rId47"/>
+                    <a:stretch>
+                      <a:fillRect/>
+                    </a:stretch>
+                  </pic:blipFill>
+                  <pic:spPr bwMode="auto">
+                    <a:xfrm>
+                      <a:off x="0" y="0"/>
+                      <a:ext cx="3733800" cy="1618850"/>
+                    </a:xfrm>
+                    <a:prstGeom prst="rect">
+                      <a:avLst/>
+                    </a:prstGeom>
+                    <a:noFill/>
+                    <a:ln w="9525">
+                      <a:noFill/>
+                      <a:headEnd/>
+                      <a:tailEnd/>
+                    </a:ln>
+                  </pic:spPr>
+                </pic:pic>
+              </a:graphicData>
+            </a:graphic>
+          </wp:inline>
+        </w:drawing>
+      </w:r>
+    </w:p>
+    <w:p>
+      <w:pPr>
+        <w:pStyle w:val="ImageCaption"/>
+      </w:pPr>
+      <w:r>
+        <w:t xml:space="preserve">Рис. 9: Настройка базы данных</w:t>
+      </w:r>
+    </w:p>
+    <w:p>
+      <w:pPr>
+        <w:pStyle w:val="BodyText"/>
+      </w:pPr>
+      <w:r>
+        <w:t xml:space="preserve">В качестве проверки, можно войти в базу данных как пользовотель dvwa (рис. 10):</w:t>
+      </w:r>
+    </w:p>
+    <w:p>
+      <w:pPr>
+        <w:pStyle w:val="CaptionedFigure"/>
+      </w:pPr>
+      <w:r>
+        <w:drawing>
+          <wp:inline>
+            <wp:extent cx="3733800" cy="1673396"/>
+            <wp:effectExtent b="0" l="0" r="0" t="0"/>
+            <wp:docPr descr="База данных dvwa" title="fig:" id="51" name="Picture"/>
+            <a:graphic>
+              <a:graphicData uri="http://schemas.openxmlformats.org/drawingml/2006/picture">
+                <pic:pic>
+                  <pic:nvPicPr>
+                    <pic:cNvPr descr="image/screenshot-17.jpg" id="52" name="Picture"/>
+                    <pic:cNvPicPr>
+                      <a:picLocks noChangeArrowheads="1" noChangeAspect="1"/>
+                    </pic:cNvPicPr>
+                  </pic:nvPicPr>
+                  <pic:blipFill>
+                    <a:blip r:embed="rId50"/>
+                    <a:stretch>
+                      <a:fillRect/>
+                    </a:stretch>
+                  </pic:blipFill>
+                  <pic:spPr bwMode="auto">
+                    <a:xfrm>
+                      <a:off x="0" y="0"/>
+                      <a:ext cx="3733800" cy="1673396"/>
+                    </a:xfrm>
+                    <a:prstGeom prst="rect">
+                      <a:avLst/>
+                    </a:prstGeom>
+                    <a:noFill/>
+                    <a:ln w="9525">
+                      <a:noFill/>
+                      <a:headEnd/>
+                      <a:tailEnd/>
+                    </a:ln>
+                  </pic:spPr>
+                </pic:pic>
+              </a:graphicData>
+            </a:graphic>
+          </wp:inline>
+        </w:drawing>
+      </w:r>
+    </w:p>
+    <w:p>
+      <w:pPr>
+        <w:pStyle w:val="ImageCaption"/>
+      </w:pPr>
+      <w:r>
+        <w:t xml:space="preserve">Рис. 10: База данных dvwa</w:t>
+      </w:r>
+    </w:p>
+    <w:p>
+      <w:pPr>
+        <w:pStyle w:val="BodyText"/>
+      </w:pPr>
+      <w:r>
+        <w:t xml:space="preserve">Выполнив следующие действия мы может открыть доступ к некоторым функций (рис. 11, 12):</w:t>
+      </w:r>
+    </w:p>
+    <w:p>
+      <w:pPr>
+        <w:pStyle w:val="CaptionedFigure"/>
+      </w:pPr>
+      <w:r>
+        <w:drawing>
+          <wp:inline>
+            <wp:extent cx="3733800" cy="2542686"/>
+            <wp:effectExtent b="0" l="0" r="0" t="0"/>
+            <wp:docPr descr="folder writable 1" title="fig:" id="54" name="Picture"/>
+            <a:graphic>
+              <a:graphicData uri="http://schemas.openxmlformats.org/drawingml/2006/picture">
+                <pic:pic>
+                  <pic:nvPicPr>
+                    <pic:cNvPr descr="image/screenshot-22.jpg" id="55" name="Picture"/>
+                    <pic:cNvPicPr>
+                      <a:picLocks noChangeArrowheads="1" noChangeAspect="1"/>
+                    </pic:cNvPicPr>
+                  </pic:nvPicPr>
+                  <pic:blipFill>
+                    <a:blip r:embed="rId53"/>
+                    <a:stretch>
+                      <a:fillRect/>
+                    </a:stretch>
+                  </pic:blipFill>
+                  <pic:spPr bwMode="auto">
+                    <a:xfrm>
+                      <a:off x="0" y="0"/>
+                      <a:ext cx="3733800" cy="2542686"/>
+                    </a:xfrm>
+                    <a:prstGeom prst="rect">
+                      <a:avLst/>
+                    </a:prstGeom>
+                    <a:noFill/>
+                    <a:ln w="9525">
+                      <a:noFill/>
+                      <a:headEnd/>
+                      <a:tailEnd/>
+                    </a:ln>
+                  </pic:spPr>
+                </pic:pic>
+              </a:graphicData>
+            </a:graphic>
+          </wp:inline>
+        </w:drawing>
+      </w:r>
+    </w:p>
+    <w:p>
+      <w:pPr>
+        <w:pStyle w:val="ImageCaption"/>
+      </w:pPr>
+      <w:r>
+        <w:t xml:space="preserve">Рис. 11: folder writable 1</w:t>
+      </w:r>
+    </w:p>
+    <w:p>
+      <w:pPr>
+        <w:pStyle w:val="CaptionedFigure"/>
+      </w:pPr>
+      <w:r>
+        <w:drawing>
+          <wp:inline>
+            <wp:extent cx="3733800" cy="2097856"/>
+            <wp:effectExtent b="0" l="0" r="0" t="0"/>
+            <wp:docPr descr="Все дополнительные опции" title="fig:" id="57" name="Picture"/>
+            <a:graphic>
+              <a:graphicData uri="http://schemas.openxmlformats.org/drawingml/2006/picture">
+                <pic:pic>
+                  <pic:nvPicPr>
+                    <pic:cNvPr descr="image/screenshot-23.jpg" id="58" name="Picture"/>
+                    <pic:cNvPicPr>
+                      <a:picLocks noChangeArrowheads="1" noChangeAspect="1"/>
+                    </pic:cNvPicPr>
+                  </pic:nvPicPr>
+                  <pic:blipFill>
+                    <a:blip r:embed="rId56"/>
+                    <a:stretch>
+                      <a:fillRect/>
+                    </a:stretch>
+                  </pic:blipFill>
+                  <pic:spPr bwMode="auto">
+                    <a:xfrm>
+                      <a:off x="0" y="0"/>
+                      <a:ext cx="3733800" cy="2097856"/>
+                    </a:xfrm>
+                    <a:prstGeom prst="rect">
+                      <a:avLst/>
+                    </a:prstGeom>
+                    <a:noFill/>
+                    <a:ln w="9525">
+                      <a:noFill/>
+                      <a:headEnd/>
+                      <a:tailEnd/>
+                    </a:ln>
+                  </pic:spPr>
+                </pic:pic>
+              </a:graphicData>
+            </a:graphic>
+          </wp:inline>
+        </w:drawing>
+      </w:r>
+    </w:p>
+    <w:p>
+      <w:pPr>
+        <w:pStyle w:val="ImageCaption"/>
+      </w:pPr>
+      <w:r>
+        <w:t xml:space="preserve">Рис. 12: Все дополнительные опции</w:t>
+      </w:r>
+    </w:p>
+    <w:bookmarkEnd w:id="59"/>
+    <w:bookmarkStart w:id="60" w:name="выводы"/>
     <w:p>
       <w:pPr>
         <w:pStyle w:val="Heading1"/>
@@ -643,11 +976,11 @@
         <w:pStyle w:val="FirstParagraph"/>
       </w:pPr>
       <w:r>
-        <w:t xml:space="preserve">Здесь кратко описываются итоги проделанной работы.</w:t>
-      </w:r>
-    </w:p>
-    <w:bookmarkEnd w:id="28"/>
-    <w:bookmarkStart w:id="35" w:name="список-литературы"/>
+        <w:t xml:space="preserve">Успешно смогли установить DVWA в гостевую систему к Kali Linux.</w:t>
+      </w:r>
+    </w:p>
+    <w:bookmarkEnd w:id="60"/>
+    <w:bookmarkStart w:id="65" w:name="список-литературы"/>
     <w:p>
       <w:pPr>
         <w:pStyle w:val="Heading1"/>
@@ -656,8 +989,8 @@
         <w:t xml:space="preserve">Список литературы</w:t>
       </w:r>
     </w:p>
-    <w:bookmarkStart w:id="34" w:name="refs"/>
-    <w:bookmarkStart w:id="29" w:name="ref-tanenbaum_book_modern-os_ru"/>
+    <w:bookmarkStart w:id="64" w:name="refs"/>
+    <w:bookmarkStart w:id="61" w:name="ref-KaliLinux"/>
     <w:p>
       <w:pPr>
         <w:pStyle w:val="Bibliography"/>
@@ -672,11 +1005,11 @@
         <w:t xml:space="preserve">	</w:t>
       </w:r>
       <w:r>
-        <w:t xml:space="preserve">Таненбаум Э., Бос Х. Современные операционные системы. 4-е изд. СПб.: Питер, 2015. 1120 с.</w:t>
-      </w:r>
-    </w:p>
-    <w:bookmarkEnd w:id="29"/>
-    <w:bookmarkStart w:id="30" w:name="ref-robbins_book_bash_en"/>
+        <w:t xml:space="preserve">Парасрам Шива Х.Т. Замм Алекс. Kali Linux. Тестирование на проникновение и безопасность. СПб, 2020. 448 с.</w:t>
+      </w:r>
+    </w:p>
+    <w:bookmarkEnd w:id="61"/>
+    <w:bookmarkStart w:id="63" w:name="ref-cryptoparty"/>
     <w:p>
       <w:pPr>
         <w:pStyle w:val="Bibliography"/>
@@ -691,64 +1024,26 @@
         <w:t xml:space="preserve">	</w:t>
       </w:r>
       <w:r>
-        <w:t xml:space="preserve">Robbins A. Bash Pocket Reference. O’Reilly Media, 2016. 156 с.</w:t>
-      </w:r>
-    </w:p>
-    <w:bookmarkEnd w:id="30"/>
-    <w:bookmarkStart w:id="31" w:name="ref-zarrelli_book_mastering-bash_en"/>
-    <w:p>
-      <w:pPr>
-        <w:pStyle w:val="Bibliography"/>
-      </w:pPr>
-      <w:r>
-        <w:t xml:space="preserve">3.</w:t>
+        <w:t xml:space="preserve">cryptoparty.</w:t>
       </w:r>
       <w:r>
         <w:t xml:space="preserve"> </w:t>
       </w:r>
-      <w:r>
-        <w:t xml:space="preserve">	</w:t>
-      </w:r>
-      <w:r>
-        <w:t xml:space="preserve">Zarrelli G. Mastering Bash. Packt Publishing, 2017. 502 с.</w:t>
-      </w:r>
-    </w:p>
-    <w:bookmarkEnd w:id="31"/>
-    <w:bookmarkStart w:id="33" w:name="ref-newham_book_learning-bash_en"/>
-    <w:p>
-      <w:pPr>
-        <w:pStyle w:val="Bibliography"/>
-      </w:pPr>
-      <w:r>
-        <w:t xml:space="preserve">4.</w:t>
-      </w:r>
-      <w:r>
-        <w:t xml:space="preserve"> </w:t>
-      </w:r>
-      <w:r>
-        <w:t xml:space="preserve">	</w:t>
-      </w:r>
-      <w:r>
-        <w:t xml:space="preserve">Newham C.</w:t>
-      </w:r>
-      <w:r>
-        <w:t xml:space="preserve"> </w:t>
-      </w:r>
-      <w:hyperlink r:id="rId32">
+      <w:hyperlink r:id="rId62">
         <w:r>
           <w:rPr>
             <w:rStyle w:val="Hyperlink"/>
           </w:rPr>
-          <w:t xml:space="preserve">Learning the bash Shell: Unix Shell Programming</w:t>
+          <w:t xml:space="preserve">DVWA – Уязвимое веб-приложение</w:t>
         </w:r>
       </w:hyperlink>
       <w:r>
-        <w:t xml:space="preserve">. O’Reilly Media, 2005. 354 с.</w:t>
-      </w:r>
-    </w:p>
-    <w:bookmarkEnd w:id="33"/>
-    <w:bookmarkEnd w:id="34"/>
-    <w:bookmarkEnd w:id="35"/>
+        <w:t xml:space="preserve">. 2018.</w:t>
+      </w:r>
+    </w:p>
+    <w:bookmarkEnd w:id="63"/>
+    <w:bookmarkEnd w:id="64"/>
+    <w:bookmarkEnd w:id="65"/>
     <w:sectPr/>
   </w:body>
 </w:document>

</xml_diff>